<commit_message>
updated system documentation and demo javadoc comment
</commit_message>
<xml_diff>
--- a/SystemDocumentation.docx
+++ b/SystemDocumentation.docx
@@ -1762,7 +1762,13 @@
         <w:spacing w:line="360" w:lineRule="auto"/>
       </w:pPr>
       <w:r>
-        <w:t>Javadoc comments are provided for all classes/methods to document their functionality and usage.</w:t>
+        <w:t>Javadoc comments are provided for all classes/methods</w:t>
+      </w:r>
+      <w:r>
+        <w:t>/interface</w:t>
+      </w:r>
+      <w:r>
+        <w:t xml:space="preserve"> to document their functionality and usage.</w:t>
       </w:r>
     </w:p>
     <w:p>
@@ -1826,15 +1832,13 @@
         <w:spacing w:line="360" w:lineRule="auto"/>
       </w:pPr>
       <w:r>
-        <w:t xml:space="preserve">This will generate documentation for all Java files in the current directory, and its subdirectories, and will output the HTML files to a </w:t>
-      </w:r>
-      <w:proofErr w:type="gramStart"/>
-      <w:r>
-        <w:t>directory names</w:t>
-      </w:r>
-      <w:proofErr w:type="gramEnd"/>
-      <w:r>
-        <w:t xml:space="preserve"> “docs”.</w:t>
+        <w:t>This will generate documentation for all Java files in the current directory, and its subdirectories, and will output the HTML files to a directory name</w:t>
+      </w:r>
+      <w:r>
+        <w:t xml:space="preserve">d </w:t>
+      </w:r>
+      <w:r>
+        <w:t>“docs”.</w:t>
       </w:r>
     </w:p>
     <w:p>

</xml_diff>